<commit_message>
fixed up modularity test code and presentation of heatmaps
</commit_message>
<xml_diff>
--- a/Manuscript/REVISION/Marcy_etal_Rodent_CREA_as_initially_submitted.docx
+++ b/Manuscript/REVISION/Marcy_etal_Rodent_CREA_as_initially_submitted.docx
@@ -6801,7 +6801,25 @@
       </w:r>
       <w:proofErr w:type="gramEnd"/>
       <w:r>
-        <w:t xml:space="preserve"> persists in the absence of size-related variation. As expected, removal of the allometric pattern indeed removes much of the shape variation of longer faces at larger sizes. However, a substantial part of the ordinated allometry-free shape variation – 18% - reflects differences in relative anterior braincase expansion, which are part of the CREA pattern but here appear independent of allometry. Thus, allometric patterning is not the only cause of shape variation that is commonly attributed to CREA. Removal of allometric effects thus can reveal other relevant patterns of shape variation. In the case of the murine pattern, it is possible that the brain of species with more expanded braincases along PC2 either have brain volumes that are larger than expected for their body mass – essentially reflecting the encephalization of these species </w:t>
+        <w:t xml:space="preserve"> persists in the absence of size-related variation. As expected, removal of the allometric pattern indeed removes much of the shape variation of longer faces at larger sizes. However, a substantial part of the ordinated allometry-free shape variation – 18% - reflects differences in relative anterior braincase expansion, which are part of the CREA pattern but here appear independent of allometry. Thus, allometric patterning is not the only cause of shape variation that is commonly attributed to CREA. Removal of allometric effects thus can reveal other relevant patterns of shape variation. In the case of the murine pattern, it is possible that the brain of species with more expanded braincases along PC2 either have brain volumes that are larger </w:t>
+      </w:r>
+      <w:proofErr w:type="spellStart"/>
+      <w:proofErr w:type="gramStart"/>
+      <w:r>
+        <w:t>than</w:t>
+      </w:r>
+      <w:r>
+        <w:t>sup</w:t>
+      </w:r>
+      <w:proofErr w:type="spellEnd"/>
+      <w:proofErr w:type="gramEnd"/>
+    </w:p>
+    <w:p>
+      <w:pPr>
+        <w:spacing w:line="480" w:lineRule="auto"/>
+      </w:pPr>
+      <w:r>
+        <w:t xml:space="preserve"> expected for their body mass – essentially reflecting the encephalization of these species </w:t>
       </w:r>
       <w:r>
         <w:fldChar w:fldCharType="begin"/>
@@ -7068,17 +7086,20 @@
         <w:rPr>
           <w:noProof/>
         </w:rPr>
-        <w:t>(Marroig &amp; Cheverud, 2005; Mitchell, Sherratt, Ledogar, &amp; Wroe, 2018; Mitchell et al., in Press; Singleton, 2005; Weisbecker et al., 2019)</w:t>
+        <w:t xml:space="preserve">(Marroig &amp; Cheverud, 2005; Mitchell, Sherratt, Ledogar, &amp; Wroe, 2018; Mitchell et al., in Press; Singleton, </w:t>
+      </w:r>
+      <w:r>
+        <w:rPr>
+          <w:noProof/>
+        </w:rPr>
+        <w:lastRenderedPageBreak/>
+        <w:t>2005; Weisbecker et al., 2019)</w:t>
       </w:r>
       <w:r>
         <w:fldChar w:fldCharType="end"/>
       </w:r>
       <w:r>
-        <w:t xml:space="preserve">. This is probably particularly true for rodents, where high levels </w:t>
-      </w:r>
-      <w:r>
-        <w:lastRenderedPageBreak/>
-        <w:t>of allometry likely reflect constraints imposed by their highly derived gnawing function</w:t>
+        <w:t>. This is probably particularly true for rodents, where high levels of allometry likely reflect constraints imposed by their highly derived gnawing function</w:t>
       </w:r>
       <w:r>
         <w:t xml:space="preserve"> </w:t>
@@ -13714,28 +13735,28 @@
 </file>
 
 <file path=customXml/item1.xml><?xml version="1.0" encoding="utf-8"?>
-<b:Sources xmlns:b="http://schemas.openxmlformats.org/officeDocument/2006/bibliography" xmlns="http://schemas.openxmlformats.org/officeDocument/2006/bibliography" SelectedStyle="\APASixthEditionOfficeOnline.xsl" StyleName="APA" Version="6"/>
-</file>
-
-<file path=customXml/item2.xml><?xml version="1.0" encoding="utf-8"?>
 <go:gDocsCustomXmlDataStorage xmlns:go="http://customooxmlschemas.google.com/" xmlns:r="http://schemas.openxmlformats.org/officeDocument/2006/relationships">
   <go:docsCustomData roundtripDataSignature="AMtx7mi71kWikTSW9grfRzX6qaO7hCgTOw==">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</go:docsCustomData>
 </go:gDocsCustomXmlDataStorage>
 </file>
 
-<file path=customXml/itemProps1.xml><?xml version="1.0" encoding="utf-8"?>
-<ds:datastoreItem xmlns:ds="http://schemas.openxmlformats.org/officeDocument/2006/customXml" ds:itemID="{61AF4BA4-FD9D-4807-8916-A6B69446FAE7}">
-  <ds:schemaRefs>
-    <ds:schemaRef ds:uri="http://schemas.openxmlformats.org/officeDocument/2006/bibliography"/>
-  </ds:schemaRefs>
-</ds:datastoreItem>
+<file path=customXml/item2.xml><?xml version="1.0" encoding="utf-8"?>
+<b:Sources xmlns:b="http://schemas.openxmlformats.org/officeDocument/2006/bibliography" xmlns="http://schemas.openxmlformats.org/officeDocument/2006/bibliography" SelectedStyle="\APASixthEditionOfficeOnline.xsl" StyleName="APA" Version="6"/>
 </file>
 
-<file path=customXml/itemProps2.xml><?xml version="1.0" encoding="utf-8"?>
+<file path=customXml/itemProps1.xml><?xml version="1.0" encoding="utf-8"?>
 <ds:datastoreItem xmlns:ds="http://schemas.openxmlformats.org/officeDocument/2006/customXml" ds:itemID="{11111111-1234-1234-1234-123412341234}">
   <ds:schemaRefs>
     <ds:schemaRef ds:uri="http://customooxmlschemas.google.com/"/>
     <ds:schemaRef ds:uri="http://schemas.openxmlformats.org/officeDocument/2006/relationships"/>
   </ds:schemaRefs>
 </ds:datastoreItem>
+</file>
+
+<file path=customXml/itemProps2.xml><?xml version="1.0" encoding="utf-8"?>
+<ds:datastoreItem xmlns:ds="http://schemas.openxmlformats.org/officeDocument/2006/customXml" ds:itemID="{61AF4BA4-FD9D-4807-8916-A6B69446FAE7}">
+  <ds:schemaRefs>
+    <ds:schemaRef ds:uri="http://schemas.openxmlformats.org/officeDocument/2006/bibliography"/>
+  </ds:schemaRefs>
+</ds:datastoreItem>
 </file>
</xml_diff>